<commit_message>
modify the file structure
</commit_message>
<xml_diff>
--- a/GitHub configuration in Eclipse.docx
+++ b/GitHub configuration in Eclipse.docx
@@ -2,162 +2,8 @@
 <file path=word/document.xml><?xml version="1.0" encoding="utf-8"?>
 <w:document xmlns:ve="http://schemas.openxmlformats.org/markup-compatibility/2006" xmlns:o="urn:schemas-microsoft-com:office:office" xmlns:r="http://schemas.openxmlformats.org/officeDocument/2006/relationships" xmlns:m="http://schemas.openxmlformats.org/officeDocument/2006/math" xmlns:v="urn:schemas-microsoft-com:vml" xmlns:wp="http://schemas.openxmlformats.org/drawingml/2006/wordprocessingDrawing" xmlns:w10="urn:schemas-microsoft-com:office:word" xmlns:w="http://schemas.openxmlformats.org/wordprocessingml/2006/main" xmlns:wne="http://schemas.microsoft.com/office/word/2006/wordml">
   <w:body>
-    <w:p>
-      <w:pPr>
-        <w:rPr>
-          <w:rFonts w:hint="eastAsia"/>
-        </w:rPr>
-      </w:pPr>
-      <w:r>
-        <w:fldChar w:fldCharType="begin"/>
-      </w:r>
-      <w:r>
-        <w:instrText xml:space="preserve"> HYPERLINK "http://www.cnblogs.com/terrylin/archive/2012/05/22/2513320.html" </w:instrText>
-      </w:r>
-      <w:r>
-        <w:fldChar w:fldCharType="separate"/>
-      </w:r>
-      <w:r>
-        <w:rPr>
-          <w:rStyle w:val="a5"/>
-          <w:color w:val="auto"/>
-          <w:u w:val="none"/>
-        </w:rPr>
-        <w:t>Eclipse</w:t>
-      </w:r>
-      <w:r>
-        <w:rPr>
-          <w:rStyle w:val="a5"/>
-          <w:color w:val="auto"/>
-          <w:u w:val="none"/>
-        </w:rPr>
-        <w:t>下设置</w:t>
-      </w:r>
-      <w:r>
-        <w:rPr>
-          <w:rStyle w:val="a5"/>
-          <w:color w:val="auto"/>
-          <w:u w:val="none"/>
-        </w:rPr>
-        <w:t>github</w:t>
-      </w:r>
-      <w:r>
-        <w:rPr>
-          <w:rStyle w:val="a5"/>
-          <w:color w:val="auto"/>
-          <w:u w:val="none"/>
-        </w:rPr>
-        <w:t>开发环境</w:t>
-      </w:r>
-      <w:r>
-        <w:fldChar w:fldCharType="end"/>
-      </w:r>
-    </w:p>
-    <w:p>
-      <w:pPr>
-        <w:rPr>
-          <w:rFonts w:hint="eastAsia"/>
-        </w:rPr>
-      </w:pPr>
-      <w:hyperlink r:id="rId7" w:history="1">
-        <w:r>
-          <w:rPr>
-            <w:rStyle w:val="a5"/>
-          </w:rPr>
-          <w:t>http://www.cnblogs.com/terrylin/archive/2012/05/22/2513320.html</w:t>
-        </w:r>
-      </w:hyperlink>
-    </w:p>
-    <w:p>
-      <w:pPr>
-        <w:rPr>
-          <w:rFonts w:hint="eastAsia"/>
-        </w:rPr>
-      </w:pPr>
-    </w:p>
-    <w:p>
-      <w:pPr>
-        <w:rPr>
-          <w:rFonts w:hint="eastAsia"/>
-        </w:rPr>
-      </w:pPr>
-      <w:r>
-        <w:rPr>
-          <w:rFonts w:hint="eastAsia"/>
-        </w:rPr>
-        <w:t>Eclipse</w:t>
-      </w:r>
-      <w:r>
-        <w:rPr>
-          <w:rFonts w:hint="eastAsia"/>
-        </w:rPr>
-        <w:t>与</w:t>
-      </w:r>
-      <w:proofErr w:type="spellStart"/>
-      <w:r>
-        <w:rPr>
-          <w:rFonts w:hint="eastAsia"/>
-        </w:rPr>
-        <w:t>github</w:t>
-      </w:r>
-      <w:proofErr w:type="spellEnd"/>
-      <w:r>
-        <w:rPr>
-          <w:rFonts w:hint="eastAsia"/>
-        </w:rPr>
-        <w:t>整合完整版</w:t>
-      </w:r>
-    </w:p>
-    <w:p>
-      <w:pPr>
-        <w:rPr>
-          <w:rFonts w:hint="eastAsia"/>
-        </w:rPr>
-      </w:pPr>
-      <w:hyperlink r:id="rId8" w:history="1">
-        <w:r>
-          <w:rPr>
-            <w:rStyle w:val="a5"/>
-          </w:rPr>
-          <w:t>http://www.open-open.com/lib/view/open1351051959008.html</w:t>
-        </w:r>
-      </w:hyperlink>
-    </w:p>
     <w:p/>
     <w:p>
-      <w:pPr>
-        <w:rPr>
-          <w:rFonts w:hint="eastAsia"/>
-        </w:rPr>
-      </w:pPr>
-    </w:p>
-    <w:p>
-      <w:pPr>
-        <w:rPr>
-          <w:rFonts w:hint="eastAsia"/>
-        </w:rPr>
-      </w:pPr>
-    </w:p>
-    <w:p>
-      <w:pPr>
-        <w:rPr>
-          <w:rFonts w:hint="eastAsia"/>
-        </w:rPr>
-      </w:pPr>
-    </w:p>
-    <w:p>
-      <w:pPr>
-        <w:rPr>
-          <w:rFonts w:hint="eastAsia"/>
-        </w:rPr>
-      </w:pPr>
-    </w:p>
-    <w:p>
-      <w:pPr>
-        <w:rPr>
-          <w:rFonts w:hint="eastAsia"/>
-        </w:rPr>
-      </w:pPr>
       <w:r>
         <w:t>1.</w:t>
       </w:r>
@@ -266,11 +112,6 @@
       </w:r>
     </w:p>
     <w:p>
-      <w:pPr>
-        <w:rPr>
-          <w:rFonts w:hint="eastAsia"/>
-        </w:rPr>
-      </w:pPr>
       <w:r>
         <w:rPr>
           <w:rFonts w:hint="eastAsia"/>
@@ -294,7 +135,7 @@
                     </pic:cNvPicPr>
                   </pic:nvPicPr>
                   <pic:blipFill>
-                    <a:blip r:embed="rId9" cstate="print"/>
+                    <a:blip r:embed="rId7" cstate="print"/>
                     <a:srcRect/>
                     <a:stretch>
                       <a:fillRect/>
@@ -323,19 +164,8 @@
         </w:drawing>
       </w:r>
     </w:p>
-    <w:p>
-      <w:pPr>
-        <w:rPr>
-          <w:rFonts w:hint="eastAsia"/>
-        </w:rPr>
-      </w:pPr>
-    </w:p>
-    <w:p>
-      <w:pPr>
-        <w:rPr>
-          <w:rFonts w:hint="eastAsia"/>
-        </w:rPr>
-      </w:pPr>
+    <w:p/>
+    <w:p>
       <w:r>
         <w:rPr>
           <w:rFonts w:hint="eastAsia"/>
@@ -362,11 +192,6 @@
       </w:r>
     </w:p>
     <w:p>
-      <w:pPr>
-        <w:rPr>
-          <w:rFonts w:hint="eastAsia"/>
-        </w:rPr>
-      </w:pPr>
       <w:proofErr w:type="gramStart"/>
       <w:r>
         <w:rPr>
@@ -434,9 +259,6 @@
           <w:numId w:val="2"/>
         </w:numPr>
         <w:ind w:firstLineChars="0"/>
-        <w:rPr>
-          <w:rFonts w:hint="eastAsia"/>
-        </w:rPr>
       </w:pPr>
       <w:r>
         <w:rPr>
@@ -475,19 +297,8 @@
         <w:t>.</w:t>
       </w:r>
     </w:p>
-    <w:p>
-      <w:pPr>
-        <w:rPr>
-          <w:rFonts w:hint="eastAsia"/>
-        </w:rPr>
-      </w:pPr>
-    </w:p>
-    <w:p>
-      <w:pPr>
-        <w:rPr>
-          <w:rFonts w:hint="eastAsia"/>
-        </w:rPr>
-      </w:pPr>
+    <w:p/>
+    <w:p>
       <w:r>
         <w:br/>
         <w:t>4.</w:t>
@@ -696,7 +507,6 @@
         <w:rPr>
           <w:noProof/>
         </w:rPr>
-        <w:lastRenderedPageBreak/>
         <w:drawing>
           <wp:inline distT="0" distB="0" distL="0" distR="0">
             <wp:extent cx="5274310" cy="2778190"/>
@@ -715,7 +525,7 @@
                     </pic:cNvPicPr>
                   </pic:nvPicPr>
                   <pic:blipFill>
-                    <a:blip r:embed="rId10" cstate="print"/>
+                    <a:blip r:embed="rId8" cstate="print"/>
                     <a:srcRect/>
                     <a:stretch>
                       <a:fillRect/>
@@ -747,6 +557,7 @@
         <w:br/>
       </w:r>
       <w:r>
+        <w:lastRenderedPageBreak/>
         <w:t>在</w:t>
       </w:r>
       <w:proofErr w:type="spellStart"/>
@@ -871,48 +682,12 @@
         <w:t>。</w:t>
       </w:r>
     </w:p>
-    <w:p>
-      <w:pPr>
-        <w:rPr>
-          <w:rFonts w:hint="eastAsia"/>
-        </w:rPr>
-      </w:pPr>
-    </w:p>
-    <w:p>
-      <w:pPr>
-        <w:rPr>
-          <w:rFonts w:hint="eastAsia"/>
-        </w:rPr>
-      </w:pPr>
-    </w:p>
-    <w:p>
-      <w:pPr>
-        <w:rPr>
-          <w:rFonts w:hint="eastAsia"/>
-        </w:rPr>
-      </w:pPr>
-    </w:p>
-    <w:p>
-      <w:pPr>
-        <w:rPr>
-          <w:rFonts w:hint="eastAsia"/>
-        </w:rPr>
-      </w:pPr>
-    </w:p>
-    <w:p>
-      <w:pPr>
-        <w:rPr>
-          <w:rFonts w:hint="eastAsia"/>
-        </w:rPr>
-      </w:pPr>
-    </w:p>
-    <w:p>
-      <w:pPr>
-        <w:rPr>
-          <w:rFonts w:hint="eastAsia"/>
-        </w:rPr>
-      </w:pPr>
-    </w:p>
+    <w:p/>
+    <w:p/>
+    <w:p/>
+    <w:p/>
+    <w:p/>
+    <w:p/>
     <w:p>
       <w:r>
         <w:rPr>
@@ -930,9 +705,6 @@
     <w:p>
       <w:pPr>
         <w:jc w:val="left"/>
-        <w:rPr>
-          <w:rFonts w:hint="eastAsia"/>
-        </w:rPr>
       </w:pPr>
       <w:r>
         <w:rPr>
@@ -1030,9 +802,6 @@
     <w:p>
       <w:pPr>
         <w:jc w:val="left"/>
-        <w:rPr>
-          <w:rFonts w:hint="eastAsia"/>
-        </w:rPr>
       </w:pPr>
       <w:r>
         <w:rPr>
@@ -1118,9 +887,6 @@
     <w:p>
       <w:pPr>
         <w:jc w:val="left"/>
-        <w:rPr>
-          <w:rFonts w:hint="eastAsia"/>
-        </w:rPr>
       </w:pPr>
       <w:r>
         <w:rPr>
@@ -1248,9 +1014,6 @@
     <w:p>
       <w:pPr>
         <w:jc w:val="left"/>
-        <w:rPr>
-          <w:rFonts w:hint="eastAsia"/>
-        </w:rPr>
       </w:pPr>
       <w:r>
         <w:rPr>
@@ -1333,6 +1096,9 @@
         <w:t>你的主页就能看到你的代码</w:t>
       </w:r>
       <w:r>
+        <w:rPr>
+          <w:noProof/>
+        </w:rPr>
         <w:lastRenderedPageBreak/>
         <w:drawing>
           <wp:inline distT="0" distB="0" distL="0" distR="0">
@@ -1352,7 +1118,7 @@
                     </pic:cNvPicPr>
                   </pic:nvPicPr>
                   <pic:blipFill>
-                    <a:blip r:embed="rId11" cstate="print"/>
+                    <a:blip r:embed="rId9" cstate="print"/>
                     <a:srcRect/>
                     <a:stretch>
                       <a:fillRect/>
@@ -1380,6 +1146,128 @@
           </wp:inline>
         </w:drawing>
       </w:r>
+    </w:p>
+    <w:p>
+      <w:pPr>
+        <w:rPr>
+          <w:rFonts w:hint="eastAsia"/>
+        </w:rPr>
+      </w:pPr>
+    </w:p>
+    <w:p>
+      <w:pPr>
+        <w:rPr>
+          <w:rFonts w:hint="eastAsia"/>
+        </w:rPr>
+      </w:pPr>
+    </w:p>
+    <w:p>
+      <w:pPr>
+        <w:rPr>
+          <w:rFonts w:hint="eastAsia"/>
+        </w:rPr>
+      </w:pPr>
+    </w:p>
+    <w:p>
+      <w:pPr>
+        <w:rPr>
+          <w:rFonts w:hint="eastAsia"/>
+        </w:rPr>
+      </w:pPr>
+    </w:p>
+    <w:p>
+      <w:pPr>
+        <w:widowControl/>
+        <w:jc w:val="left"/>
+      </w:pPr>
+      <w:r>
+        <w:br w:type="page"/>
+      </w:r>
+    </w:p>
+    <w:p>
+      <w:hyperlink r:id="rId10" w:history="1">
+        <w:r>
+          <w:rPr>
+            <w:rStyle w:val="a5"/>
+            <w:color w:val="auto"/>
+            <w:u w:val="none"/>
+          </w:rPr>
+          <w:t>Eclipse</w:t>
+        </w:r>
+        <w:r>
+          <w:rPr>
+            <w:rStyle w:val="a5"/>
+            <w:color w:val="auto"/>
+            <w:u w:val="none"/>
+          </w:rPr>
+          <w:t>下设置</w:t>
+        </w:r>
+        <w:r>
+          <w:rPr>
+            <w:rStyle w:val="a5"/>
+            <w:color w:val="auto"/>
+            <w:u w:val="none"/>
+          </w:rPr>
+          <w:t>github</w:t>
+        </w:r>
+        <w:r>
+          <w:rPr>
+            <w:rStyle w:val="a5"/>
+            <w:color w:val="auto"/>
+            <w:u w:val="none"/>
+          </w:rPr>
+          <w:t>开发环境</w:t>
+        </w:r>
+      </w:hyperlink>
+    </w:p>
+    <w:p>
+      <w:hyperlink r:id="rId11" w:history="1">
+        <w:r>
+          <w:rPr>
+            <w:rStyle w:val="a5"/>
+          </w:rPr>
+          <w:t>http://www.cnblogs.com/terrylin/archive/2012/05/22/2513320.html</w:t>
+        </w:r>
+      </w:hyperlink>
+    </w:p>
+    <w:p/>
+    <w:p>
+      <w:r>
+        <w:rPr>
+          <w:rFonts w:hint="eastAsia"/>
+        </w:rPr>
+        <w:t>Eclipse</w:t>
+      </w:r>
+      <w:r>
+        <w:rPr>
+          <w:rFonts w:hint="eastAsia"/>
+        </w:rPr>
+        <w:t>与</w:t>
+      </w:r>
+      <w:proofErr w:type="spellStart"/>
+      <w:r>
+        <w:rPr>
+          <w:rFonts w:hint="eastAsia"/>
+        </w:rPr>
+        <w:t>github</w:t>
+      </w:r>
+      <w:proofErr w:type="spellEnd"/>
+      <w:r>
+        <w:rPr>
+          <w:rFonts w:hint="eastAsia"/>
+        </w:rPr>
+        <w:t>整合完整版</w:t>
+      </w:r>
+    </w:p>
+    <w:p>
+      <w:hyperlink r:id="rId12" w:history="1">
+        <w:r>
+          <w:rPr>
+            <w:rStyle w:val="a5"/>
+          </w:rPr>
+          <w:t>http://www.open-open.com/lib/view/open1351051959008.html</w:t>
+        </w:r>
+      </w:hyperlink>
     </w:p>
     <w:p/>
     <w:sectPr>

</xml_diff>